<commit_message>
updated plan for iteration 2
</commit_message>
<xml_diff>
--- a/Documentation/Plan.docx
+++ b/Documentation/Plan.docx
@@ -178,7 +178,25 @@
           <w:szCs w:val="28"/>
           <w:lang w:val="en-US"/>
         </w:rPr>
-        <w:t xml:space="preserve"> and finish the following three features for the next iteration. Also, we will be replacing the stub database with the actual SQLite database.</w:t>
+        <w:t xml:space="preserve"> and finish the following three features for the next iteration. Also, we will be replacing the stub database with the actual </w:t>
+      </w:r>
+      <w:proofErr w:type="spellStart"/>
+      <w:r>
+        <w:rPr>
+          <w:sz w:val="28"/>
+          <w:szCs w:val="28"/>
+          <w:lang w:val="en-US"/>
+        </w:rPr>
+        <w:t>SQLite</w:t>
+      </w:r>
+      <w:proofErr w:type="spellEnd"/>
+      <w:r>
+        <w:rPr>
+          <w:sz w:val="28"/>
+          <w:szCs w:val="28"/>
+          <w:lang w:val="en-US"/>
+        </w:rPr>
+        <w:t xml:space="preserve"> database.</w:t>
       </w:r>
     </w:p>
     <w:p>
@@ -306,6 +324,167 @@
           <w:lang w:val="en-US"/>
         </w:rPr>
         <w:t>Expected Delivery time: 7 days</w:t>
+      </w:r>
+    </w:p>
+    <w:p>
+      <w:pPr>
+        <w:rPr>
+          <w:sz w:val="28"/>
+          <w:szCs w:val="28"/>
+          <w:lang w:val="en-US"/>
+        </w:rPr>
+      </w:pPr>
+      <w:r>
+        <w:rPr>
+          <w:sz w:val="28"/>
+          <w:szCs w:val="28"/>
+          <w:lang w:val="en-US"/>
+        </w:rPr>
+        <w:t>---------------------------------</w:t>
+      </w:r>
+    </w:p>
+    <w:p>
+      <w:pPr>
+        <w:rPr>
+          <w:sz w:val="28"/>
+          <w:szCs w:val="28"/>
+          <w:lang w:val="en-US"/>
+        </w:rPr>
+      </w:pPr>
+      <w:r>
+        <w:rPr>
+          <w:sz w:val="28"/>
+          <w:szCs w:val="28"/>
+          <w:lang w:val="en-US"/>
+        </w:rPr>
+        <w:t>Planning part for iteration 2</w:t>
+      </w:r>
+    </w:p>
+    <w:p>
+      <w:pPr>
+        <w:rPr>
+          <w:sz w:val="28"/>
+          <w:szCs w:val="28"/>
+          <w:lang w:val="en-US"/>
+        </w:rPr>
+      </w:pPr>
+      <w:r>
+        <w:rPr>
+          <w:sz w:val="28"/>
+          <w:szCs w:val="28"/>
+          <w:lang w:val="en-US"/>
+        </w:rPr>
+        <w:t xml:space="preserve">we were able to finish most parts for the this iteration </w:t>
+      </w:r>
+    </w:p>
+    <w:p>
+      <w:pPr>
+        <w:rPr>
+          <w:sz w:val="28"/>
+          <w:szCs w:val="28"/>
+          <w:lang w:val="en-US"/>
+        </w:rPr>
+      </w:pPr>
+      <w:r>
+        <w:rPr>
+          <w:sz w:val="28"/>
+          <w:szCs w:val="28"/>
+          <w:lang w:val="en-US"/>
+        </w:rPr>
+        <w:lastRenderedPageBreak/>
+        <w:t>changes -&gt; use of abode to open the PDF's</w:t>
+      </w:r>
+      <w:r>
+        <w:rPr>
+          <w:sz w:val="28"/>
+          <w:szCs w:val="28"/>
+          <w:lang w:val="en-US"/>
+        </w:rPr>
+        <w:t xml:space="preserve">, and also the checklist was supposed to be implemented for iteration 3 , but it was implemented in this iteration </w:t>
+      </w:r>
+    </w:p>
+    <w:p>
+      <w:pPr>
+        <w:rPr>
+          <w:sz w:val="28"/>
+          <w:szCs w:val="28"/>
+          <w:lang w:val="en-US"/>
+        </w:rPr>
+      </w:pPr>
+      <w:r>
+        <w:rPr>
+          <w:sz w:val="28"/>
+          <w:szCs w:val="28"/>
+          <w:lang w:val="en-US"/>
+        </w:rPr>
+        <w:t xml:space="preserve">For the next iteration we will be doing the following features </w:t>
+      </w:r>
+    </w:p>
+    <w:p>
+      <w:pPr>
+        <w:rPr>
+          <w:sz w:val="28"/>
+          <w:szCs w:val="28"/>
+          <w:lang w:val="en-US"/>
+        </w:rPr>
+      </w:pPr>
+      <w:r>
+        <w:rPr>
+          <w:sz w:val="28"/>
+          <w:szCs w:val="28"/>
+          <w:lang w:val="en-US"/>
+        </w:rPr>
+        <w:t xml:space="preserve">- add calendar  and reminder </w:t>
+      </w:r>
+    </w:p>
+    <w:p>
+      <w:pPr>
+        <w:rPr>
+          <w:sz w:val="28"/>
+          <w:szCs w:val="28"/>
+          <w:lang w:val="en-US"/>
+        </w:rPr>
+      </w:pPr>
+      <w:r>
+        <w:rPr>
+          <w:sz w:val="28"/>
+          <w:szCs w:val="28"/>
+          <w:lang w:val="en-US"/>
+        </w:rPr>
+        <w:t>- save checklist to DB</w:t>
+      </w:r>
+    </w:p>
+    <w:p>
+      <w:pPr>
+        <w:rPr>
+          <w:sz w:val="28"/>
+          <w:szCs w:val="28"/>
+          <w:lang w:val="en-US"/>
+        </w:rPr>
+      </w:pPr>
+      <w:r>
+        <w:rPr>
+          <w:sz w:val="28"/>
+          <w:szCs w:val="28"/>
+          <w:lang w:val="en-US"/>
+        </w:rPr>
+        <w:t>-proper im</w:t>
+      </w:r>
+      <w:r>
+        <w:rPr>
+          <w:sz w:val="28"/>
+          <w:szCs w:val="28"/>
+          <w:lang w:val="en-US"/>
+        </w:rPr>
+        <w:t>plementation and</w:t>
+      </w:r>
+      <w:r>
+        <w:rPr>
+          <w:sz w:val="28"/>
+          <w:szCs w:val="28"/>
+          <w:lang w:val="en-US"/>
+        </w:rPr>
+        <w:t xml:space="preserve"> modification of PDF's</w:t>
       </w:r>
     </w:p>
     <w:p>

</xml_diff>